<commit_message>
Avances en login y logout de cgc_members
</commit_message>
<xml_diff>
--- a/Storyboard.docx
+++ b/Storyboard.docx
@@ -44,20 +44,7 @@
           <w:szCs w:val="24"/>
           <w:lang w:val="es-CU" w:eastAsia="zh-CN" w:bidi="hi-IN"/>
         </w:rPr>
-        <w:t xml:space="preserve">Historias </w:t>
-      </w:r>
-      <w:r>
-        <w:rPr>
-          <w:rFonts w:eastAsia="Droid Sans Fallback" w:cs="Noto Sans Devanagari"/>
-          <w:b/>
-          <w:bCs/>
-          <w:color w:val="auto"/>
-          <w:kern w:val="2"/>
-          <w:sz w:val="24"/>
-          <w:szCs w:val="24"/>
-          <w:lang w:val="es-CU" w:eastAsia="zh-CN" w:bidi="hi-IN"/>
-        </w:rPr>
-        <w:t>pendientes</w:t>
+        <w:t>Historias pendientes</w:t>
       </w:r>
     </w:p>
     <w:p>
@@ -107,8 +94,8 @@
         </w:tblCellMar>
       </w:tblPr>
       <w:tblGrid>
-        <w:gridCol w:w="623"/>
-        <w:gridCol w:w="2325"/>
+        <w:gridCol w:w="622"/>
+        <w:gridCol w:w="2326"/>
         <w:gridCol w:w="6913"/>
         <w:gridCol w:w="5154"/>
         <w:gridCol w:w="1320"/>
@@ -117,7 +104,7 @@
         <w:trPr/>
         <w:tc>
           <w:tcPr>
-            <w:tcW w:w="623" w:type="dxa"/>
+            <w:tcW w:w="622" w:type="dxa"/>
             <w:tcBorders>
               <w:top w:val="single" w:sz="4" w:space="0" w:color="000000"/>
               <w:left w:val="single" w:sz="4" w:space="0" w:color="000000"/>
@@ -167,7 +154,7 @@
         </w:tc>
         <w:tc>
           <w:tcPr>
-            <w:tcW w:w="2325" w:type="dxa"/>
+            <w:tcW w:w="2326" w:type="dxa"/>
             <w:tcBorders>
               <w:top w:val="single" w:sz="4" w:space="0" w:color="000000"/>
               <w:left w:val="single" w:sz="4" w:space="0" w:color="000000"/>
@@ -371,43 +358,56 @@
         <w:trPr/>
         <w:tc>
           <w:tcPr>
-            <w:tcW w:w="623" w:type="dxa"/>
-            <w:tcBorders>
-              <w:top w:val="single" w:sz="4" w:space="0" w:color="000000"/>
-              <w:left w:val="single" w:sz="4" w:space="0" w:color="000000"/>
-              <w:bottom w:val="single" w:sz="4" w:space="0" w:color="000000"/>
-            </w:tcBorders>
-            <w:shd w:fill="auto" w:val="clear"/>
-          </w:tcPr>
-          <w:p>
-            <w:pPr>
-              <w:pStyle w:val="Contenidodelatabla"/>
-              <w:jc w:val="left"/>
-              <w:rPr>
-                <w:b w:val="false"/>
-                <w:b w:val="false"/>
-                <w:bCs w:val="false"/>
-                <w:i w:val="false"/>
-                <w:i w:val="false"/>
-                <w:iCs w:val="false"/>
-                <w:strike w:val="false"/>
-                <w:dstrike w:val="false"/>
-                <w:outline w:val="false"/>
-                <w:shadow w:val="false"/>
-                <w:color w:val="000000"/>
-                <w:sz w:val="24"/>
-                <w:szCs w:val="24"/>
-                <w:u w:val="none"/>
-              </w:rPr>
-            </w:pPr>
-            <w:r>
-              <w:rPr/>
-            </w:r>
-          </w:p>
-        </w:tc>
-        <w:tc>
-          <w:tcPr>
-            <w:tcW w:w="2325" w:type="dxa"/>
+            <w:tcW w:w="622" w:type="dxa"/>
+            <w:tcBorders>
+              <w:top w:val="single" w:sz="4" w:space="0" w:color="000000"/>
+              <w:left w:val="single" w:sz="4" w:space="0" w:color="000000"/>
+              <w:bottom w:val="single" w:sz="4" w:space="0" w:color="000000"/>
+            </w:tcBorders>
+            <w:shd w:fill="auto" w:val="clear"/>
+          </w:tcPr>
+          <w:p>
+            <w:pPr>
+              <w:pStyle w:val="Contenidodelatabla"/>
+              <w:jc w:val="left"/>
+              <w:rPr>
+                <w:b w:val="false"/>
+                <w:b w:val="false"/>
+                <w:bCs w:val="false"/>
+                <w:i w:val="false"/>
+                <w:i w:val="false"/>
+                <w:iCs w:val="false"/>
+                <w:strike w:val="false"/>
+                <w:dstrike w:val="false"/>
+                <w:outline w:val="false"/>
+                <w:shadow w:val="false"/>
+                <w:color w:val="000000"/>
+                <w:sz w:val="24"/>
+                <w:szCs w:val="24"/>
+                <w:u w:val="none"/>
+              </w:rPr>
+            </w:pPr>
+            <w:r>
+              <w:rPr>
+                <w:b w:val="false"/>
+                <w:bCs w:val="false"/>
+                <w:i w:val="false"/>
+                <w:iCs w:val="false"/>
+                <w:strike w:val="false"/>
+                <w:dstrike w:val="false"/>
+                <w:outline w:val="false"/>
+                <w:shadow w:val="false"/>
+                <w:color w:val="000000"/>
+                <w:sz w:val="24"/>
+                <w:szCs w:val="24"/>
+                <w:u w:val="none"/>
+              </w:rPr>
+            </w:r>
+          </w:p>
+        </w:tc>
+        <w:tc>
+          <w:tcPr>
+            <w:tcW w:w="2326" w:type="dxa"/>
             <w:vMerge w:val="restart"/>
             <w:tcBorders>
               <w:top w:val="single" w:sz="4" w:space="0" w:color="000000"/>
@@ -616,43 +616,56 @@
         <w:trPr/>
         <w:tc>
           <w:tcPr>
-            <w:tcW w:w="623" w:type="dxa"/>
-            <w:tcBorders>
-              <w:top w:val="single" w:sz="4" w:space="0" w:color="000000"/>
-              <w:left w:val="single" w:sz="4" w:space="0" w:color="000000"/>
-              <w:bottom w:val="single" w:sz="4" w:space="0" w:color="000000"/>
-            </w:tcBorders>
-            <w:shd w:fill="auto" w:val="clear"/>
-          </w:tcPr>
-          <w:p>
-            <w:pPr>
-              <w:pStyle w:val="Contenidodelatabla"/>
-              <w:jc w:val="left"/>
-              <w:rPr>
-                <w:b w:val="false"/>
-                <w:b w:val="false"/>
-                <w:bCs w:val="false"/>
-                <w:i w:val="false"/>
-                <w:i w:val="false"/>
-                <w:iCs w:val="false"/>
-                <w:strike w:val="false"/>
-                <w:dstrike w:val="false"/>
-                <w:outline w:val="false"/>
-                <w:shadow w:val="false"/>
-                <w:color w:val="000000"/>
-                <w:sz w:val="24"/>
-                <w:szCs w:val="24"/>
-                <w:u w:val="none"/>
-              </w:rPr>
-            </w:pPr>
-            <w:r>
-              <w:rPr/>
-            </w:r>
-          </w:p>
-        </w:tc>
-        <w:tc>
-          <w:tcPr>
-            <w:tcW w:w="2325" w:type="dxa"/>
+            <w:tcW w:w="622" w:type="dxa"/>
+            <w:tcBorders>
+              <w:top w:val="single" w:sz="4" w:space="0" w:color="000000"/>
+              <w:left w:val="single" w:sz="4" w:space="0" w:color="000000"/>
+              <w:bottom w:val="single" w:sz="4" w:space="0" w:color="000000"/>
+            </w:tcBorders>
+            <w:shd w:fill="auto" w:val="clear"/>
+          </w:tcPr>
+          <w:p>
+            <w:pPr>
+              <w:pStyle w:val="Contenidodelatabla"/>
+              <w:jc w:val="left"/>
+              <w:rPr>
+                <w:b w:val="false"/>
+                <w:b w:val="false"/>
+                <w:bCs w:val="false"/>
+                <w:i w:val="false"/>
+                <w:i w:val="false"/>
+                <w:iCs w:val="false"/>
+                <w:strike w:val="false"/>
+                <w:dstrike w:val="false"/>
+                <w:outline w:val="false"/>
+                <w:shadow w:val="false"/>
+                <w:color w:val="000000"/>
+                <w:sz w:val="24"/>
+                <w:szCs w:val="24"/>
+                <w:u w:val="none"/>
+              </w:rPr>
+            </w:pPr>
+            <w:r>
+              <w:rPr>
+                <w:b w:val="false"/>
+                <w:bCs w:val="false"/>
+                <w:i w:val="false"/>
+                <w:iCs w:val="false"/>
+                <w:strike w:val="false"/>
+                <w:dstrike w:val="false"/>
+                <w:outline w:val="false"/>
+                <w:shadow w:val="false"/>
+                <w:color w:val="000000"/>
+                <w:sz w:val="24"/>
+                <w:szCs w:val="24"/>
+                <w:u w:val="none"/>
+              </w:rPr>
+            </w:r>
+          </w:p>
+        </w:tc>
+        <w:tc>
+          <w:tcPr>
+            <w:tcW w:w="2326" w:type="dxa"/>
             <w:vMerge w:val="continue"/>
             <w:tcBorders>
               <w:top w:val="single" w:sz="4" w:space="0" w:color="000000"/>
@@ -828,43 +841,56 @@
         <w:trPr/>
         <w:tc>
           <w:tcPr>
-            <w:tcW w:w="623" w:type="dxa"/>
-            <w:tcBorders>
-              <w:top w:val="single" w:sz="4" w:space="0" w:color="000000"/>
-              <w:left w:val="single" w:sz="4" w:space="0" w:color="000000"/>
-              <w:bottom w:val="single" w:sz="4" w:space="0" w:color="000000"/>
-            </w:tcBorders>
-            <w:shd w:fill="auto" w:val="clear"/>
-          </w:tcPr>
-          <w:p>
-            <w:pPr>
-              <w:pStyle w:val="Contenidodelatabla"/>
-              <w:jc w:val="left"/>
-              <w:rPr>
-                <w:b w:val="false"/>
-                <w:b w:val="false"/>
-                <w:bCs w:val="false"/>
-                <w:i w:val="false"/>
-                <w:i w:val="false"/>
-                <w:iCs w:val="false"/>
-                <w:strike w:val="false"/>
-                <w:dstrike w:val="false"/>
-                <w:outline w:val="false"/>
-                <w:shadow w:val="false"/>
-                <w:color w:val="000000"/>
-                <w:sz w:val="24"/>
-                <w:szCs w:val="24"/>
-                <w:u w:val="none"/>
-              </w:rPr>
-            </w:pPr>
-            <w:r>
-              <w:rPr/>
-            </w:r>
-          </w:p>
-        </w:tc>
-        <w:tc>
-          <w:tcPr>
-            <w:tcW w:w="2325" w:type="dxa"/>
+            <w:tcW w:w="622" w:type="dxa"/>
+            <w:tcBorders>
+              <w:top w:val="single" w:sz="4" w:space="0" w:color="000000"/>
+              <w:left w:val="single" w:sz="4" w:space="0" w:color="000000"/>
+              <w:bottom w:val="single" w:sz="4" w:space="0" w:color="000000"/>
+            </w:tcBorders>
+            <w:shd w:fill="auto" w:val="clear"/>
+          </w:tcPr>
+          <w:p>
+            <w:pPr>
+              <w:pStyle w:val="Contenidodelatabla"/>
+              <w:jc w:val="left"/>
+              <w:rPr>
+                <w:b w:val="false"/>
+                <w:b w:val="false"/>
+                <w:bCs w:val="false"/>
+                <w:i w:val="false"/>
+                <w:i w:val="false"/>
+                <w:iCs w:val="false"/>
+                <w:strike w:val="false"/>
+                <w:dstrike w:val="false"/>
+                <w:outline w:val="false"/>
+                <w:shadow w:val="false"/>
+                <w:color w:val="000000"/>
+                <w:sz w:val="24"/>
+                <w:szCs w:val="24"/>
+                <w:u w:val="none"/>
+              </w:rPr>
+            </w:pPr>
+            <w:r>
+              <w:rPr>
+                <w:b w:val="false"/>
+                <w:bCs w:val="false"/>
+                <w:i w:val="false"/>
+                <w:iCs w:val="false"/>
+                <w:strike w:val="false"/>
+                <w:dstrike w:val="false"/>
+                <w:outline w:val="false"/>
+                <w:shadow w:val="false"/>
+                <w:color w:val="000000"/>
+                <w:sz w:val="24"/>
+                <w:szCs w:val="24"/>
+                <w:u w:val="none"/>
+              </w:rPr>
+            </w:r>
+          </w:p>
+        </w:tc>
+        <w:tc>
+          <w:tcPr>
+            <w:tcW w:w="2326" w:type="dxa"/>
             <w:vMerge w:val="continue"/>
             <w:tcBorders>
               <w:top w:val="single" w:sz="4" w:space="0" w:color="000000"/>
@@ -1042,42 +1068,55 @@
         <w:trPr/>
         <w:tc>
           <w:tcPr>
-            <w:tcW w:w="623" w:type="dxa"/>
-            <w:tcBorders>
-              <w:left w:val="single" w:sz="4" w:space="0" w:color="000000"/>
-              <w:bottom w:val="single" w:sz="4" w:space="0" w:color="000000"/>
-            </w:tcBorders>
-            <w:shd w:fill="auto" w:val="clear"/>
-          </w:tcPr>
-          <w:p>
-            <w:pPr>
-              <w:pStyle w:val="Contenidodelatabla"/>
-              <w:jc w:val="left"/>
-              <w:rPr>
-                <w:b w:val="false"/>
-                <w:b w:val="false"/>
-                <w:bCs w:val="false"/>
-                <w:i w:val="false"/>
-                <w:i w:val="false"/>
-                <w:iCs w:val="false"/>
-                <w:strike w:val="false"/>
-                <w:dstrike w:val="false"/>
-                <w:outline w:val="false"/>
-                <w:shadow w:val="false"/>
-                <w:color w:val="000000"/>
-                <w:sz w:val="24"/>
-                <w:szCs w:val="24"/>
-                <w:u w:val="none"/>
-              </w:rPr>
-            </w:pPr>
-            <w:r>
-              <w:rPr/>
-            </w:r>
-          </w:p>
-        </w:tc>
-        <w:tc>
-          <w:tcPr>
-            <w:tcW w:w="2325" w:type="dxa"/>
+            <w:tcW w:w="622" w:type="dxa"/>
+            <w:tcBorders>
+              <w:left w:val="single" w:sz="4" w:space="0" w:color="000000"/>
+              <w:bottom w:val="single" w:sz="4" w:space="0" w:color="000000"/>
+            </w:tcBorders>
+            <w:shd w:fill="auto" w:val="clear"/>
+          </w:tcPr>
+          <w:p>
+            <w:pPr>
+              <w:pStyle w:val="Contenidodelatabla"/>
+              <w:jc w:val="left"/>
+              <w:rPr>
+                <w:b w:val="false"/>
+                <w:b w:val="false"/>
+                <w:bCs w:val="false"/>
+                <w:i w:val="false"/>
+                <w:i w:val="false"/>
+                <w:iCs w:val="false"/>
+                <w:strike w:val="false"/>
+                <w:dstrike w:val="false"/>
+                <w:outline w:val="false"/>
+                <w:shadow w:val="false"/>
+                <w:color w:val="000000"/>
+                <w:sz w:val="24"/>
+                <w:szCs w:val="24"/>
+                <w:u w:val="none"/>
+              </w:rPr>
+            </w:pPr>
+            <w:r>
+              <w:rPr>
+                <w:b w:val="false"/>
+                <w:bCs w:val="false"/>
+                <w:i w:val="false"/>
+                <w:iCs w:val="false"/>
+                <w:strike w:val="false"/>
+                <w:dstrike w:val="false"/>
+                <w:outline w:val="false"/>
+                <w:shadow w:val="false"/>
+                <w:color w:val="000000"/>
+                <w:sz w:val="24"/>
+                <w:szCs w:val="24"/>
+                <w:u w:val="none"/>
+              </w:rPr>
+            </w:r>
+          </w:p>
+        </w:tc>
+        <w:tc>
+          <w:tcPr>
+            <w:tcW w:w="2326" w:type="dxa"/>
             <w:vMerge w:val="continue"/>
             <w:tcBorders>
               <w:left w:val="single" w:sz="4" w:space="0" w:color="000000"/>
@@ -1252,43 +1291,56 @@
         <w:trPr/>
         <w:tc>
           <w:tcPr>
-            <w:tcW w:w="623" w:type="dxa"/>
-            <w:tcBorders>
-              <w:top w:val="single" w:sz="4" w:space="0" w:color="000000"/>
-              <w:left w:val="single" w:sz="4" w:space="0" w:color="000000"/>
-              <w:bottom w:val="single" w:sz="4" w:space="0" w:color="000000"/>
-            </w:tcBorders>
-            <w:shd w:fill="auto" w:val="clear"/>
-          </w:tcPr>
-          <w:p>
-            <w:pPr>
-              <w:pStyle w:val="Contenidodelatabla"/>
-              <w:jc w:val="left"/>
-              <w:rPr>
-                <w:b w:val="false"/>
-                <w:b w:val="false"/>
-                <w:bCs w:val="false"/>
-                <w:i w:val="false"/>
-                <w:i w:val="false"/>
-                <w:iCs w:val="false"/>
-                <w:strike w:val="false"/>
-                <w:dstrike w:val="false"/>
-                <w:outline w:val="false"/>
-                <w:shadow w:val="false"/>
-                <w:color w:val="000000"/>
-                <w:sz w:val="24"/>
-                <w:szCs w:val="24"/>
-                <w:u w:val="none"/>
-              </w:rPr>
-            </w:pPr>
-            <w:r>
-              <w:rPr/>
-            </w:r>
-          </w:p>
-        </w:tc>
-        <w:tc>
-          <w:tcPr>
-            <w:tcW w:w="2325" w:type="dxa"/>
+            <w:tcW w:w="622" w:type="dxa"/>
+            <w:tcBorders>
+              <w:top w:val="single" w:sz="4" w:space="0" w:color="000000"/>
+              <w:left w:val="single" w:sz="4" w:space="0" w:color="000000"/>
+              <w:bottom w:val="single" w:sz="4" w:space="0" w:color="000000"/>
+            </w:tcBorders>
+            <w:shd w:fill="auto" w:val="clear"/>
+          </w:tcPr>
+          <w:p>
+            <w:pPr>
+              <w:pStyle w:val="Contenidodelatabla"/>
+              <w:jc w:val="left"/>
+              <w:rPr>
+                <w:b w:val="false"/>
+                <w:b w:val="false"/>
+                <w:bCs w:val="false"/>
+                <w:i w:val="false"/>
+                <w:i w:val="false"/>
+                <w:iCs w:val="false"/>
+                <w:strike w:val="false"/>
+                <w:dstrike w:val="false"/>
+                <w:outline w:val="false"/>
+                <w:shadow w:val="false"/>
+                <w:color w:val="000000"/>
+                <w:sz w:val="24"/>
+                <w:szCs w:val="24"/>
+                <w:u w:val="none"/>
+              </w:rPr>
+            </w:pPr>
+            <w:r>
+              <w:rPr>
+                <w:b w:val="false"/>
+                <w:bCs w:val="false"/>
+                <w:i w:val="false"/>
+                <w:iCs w:val="false"/>
+                <w:strike w:val="false"/>
+                <w:dstrike w:val="false"/>
+                <w:outline w:val="false"/>
+                <w:shadow w:val="false"/>
+                <w:color w:val="000000"/>
+                <w:sz w:val="24"/>
+                <w:szCs w:val="24"/>
+                <w:u w:val="none"/>
+              </w:rPr>
+            </w:r>
+          </w:p>
+        </w:tc>
+        <w:tc>
+          <w:tcPr>
+            <w:tcW w:w="2326" w:type="dxa"/>
             <w:vMerge w:val="continue"/>
             <w:tcBorders>
               <w:top w:val="single" w:sz="4" w:space="0" w:color="000000"/>
@@ -1463,43 +1515,56 @@
         <w:trPr/>
         <w:tc>
           <w:tcPr>
-            <w:tcW w:w="623" w:type="dxa"/>
-            <w:tcBorders>
-              <w:top w:val="single" w:sz="4" w:space="0" w:color="000000"/>
-              <w:left w:val="single" w:sz="4" w:space="0" w:color="000000"/>
-              <w:bottom w:val="single" w:sz="4" w:space="0" w:color="000000"/>
-            </w:tcBorders>
-            <w:shd w:fill="auto" w:val="clear"/>
-          </w:tcPr>
-          <w:p>
-            <w:pPr>
-              <w:pStyle w:val="Contenidodelatabla"/>
-              <w:jc w:val="left"/>
-              <w:rPr>
-                <w:b w:val="false"/>
-                <w:b w:val="false"/>
-                <w:bCs w:val="false"/>
-                <w:i w:val="false"/>
-                <w:i w:val="false"/>
-                <w:iCs w:val="false"/>
-                <w:strike w:val="false"/>
-                <w:dstrike w:val="false"/>
-                <w:outline w:val="false"/>
-                <w:shadow w:val="false"/>
-                <w:color w:val="000000"/>
-                <w:sz w:val="24"/>
-                <w:szCs w:val="24"/>
-                <w:u w:val="none"/>
-              </w:rPr>
-            </w:pPr>
-            <w:r>
-              <w:rPr/>
-            </w:r>
-          </w:p>
-        </w:tc>
-        <w:tc>
-          <w:tcPr>
-            <w:tcW w:w="2325" w:type="dxa"/>
+            <w:tcW w:w="622" w:type="dxa"/>
+            <w:tcBorders>
+              <w:top w:val="single" w:sz="4" w:space="0" w:color="000000"/>
+              <w:left w:val="single" w:sz="4" w:space="0" w:color="000000"/>
+              <w:bottom w:val="single" w:sz="4" w:space="0" w:color="000000"/>
+            </w:tcBorders>
+            <w:shd w:fill="auto" w:val="clear"/>
+          </w:tcPr>
+          <w:p>
+            <w:pPr>
+              <w:pStyle w:val="Contenidodelatabla"/>
+              <w:jc w:val="left"/>
+              <w:rPr>
+                <w:b w:val="false"/>
+                <w:b w:val="false"/>
+                <w:bCs w:val="false"/>
+                <w:i w:val="false"/>
+                <w:i w:val="false"/>
+                <w:iCs w:val="false"/>
+                <w:strike w:val="false"/>
+                <w:dstrike w:val="false"/>
+                <w:outline w:val="false"/>
+                <w:shadow w:val="false"/>
+                <w:color w:val="000000"/>
+                <w:sz w:val="24"/>
+                <w:szCs w:val="24"/>
+                <w:u w:val="none"/>
+              </w:rPr>
+            </w:pPr>
+            <w:r>
+              <w:rPr>
+                <w:b w:val="false"/>
+                <w:bCs w:val="false"/>
+                <w:i w:val="false"/>
+                <w:iCs w:val="false"/>
+                <w:strike w:val="false"/>
+                <w:dstrike w:val="false"/>
+                <w:outline w:val="false"/>
+                <w:shadow w:val="false"/>
+                <w:color w:val="000000"/>
+                <w:sz w:val="24"/>
+                <w:szCs w:val="24"/>
+                <w:u w:val="none"/>
+              </w:rPr>
+            </w:r>
+          </w:p>
+        </w:tc>
+        <w:tc>
+          <w:tcPr>
+            <w:tcW w:w="2326" w:type="dxa"/>
             <w:vMerge w:val="continue"/>
             <w:tcBorders>
               <w:top w:val="single" w:sz="4" w:space="0" w:color="000000"/>
@@ -1550,7 +1615,21 @@
               </w:rPr>
             </w:pPr>
             <w:r>
-              <w:rPr/>
+              <w:rPr>
+                <w:b w:val="false"/>
+                <w:bCs w:val="false"/>
+                <w:i w:val="false"/>
+                <w:iCs w:val="false"/>
+                <w:strike w:val="false"/>
+                <w:dstrike w:val="false"/>
+                <w:outline w:val="false"/>
+                <w:shadow w:val="false"/>
+                <w:color w:val="000000"/>
+                <w:sz w:val="24"/>
+                <w:szCs w:val="24"/>
+                <w:u w:val="none"/>
+              </w:rPr>
+              <w:t>Gestionar actas de la CGC</w:t>
             </w:r>
           </w:p>
         </w:tc>
@@ -1601,6 +1680,7 @@
                 <w:szCs w:val="24"/>
                 <w:u w:val="none"/>
               </w:rPr>
+              <w:t>Guardar y recuperar las actas de la CGC en formato doc</w:t>
             </w:r>
           </w:p>
         </w:tc>
@@ -1659,43 +1739,56 @@
         <w:trPr/>
         <w:tc>
           <w:tcPr>
-            <w:tcW w:w="623" w:type="dxa"/>
-            <w:tcBorders>
-              <w:top w:val="single" w:sz="4" w:space="0" w:color="000000"/>
-              <w:left w:val="single" w:sz="4" w:space="0" w:color="000000"/>
-              <w:bottom w:val="single" w:sz="4" w:space="0" w:color="000000"/>
-            </w:tcBorders>
-            <w:shd w:fill="auto" w:val="clear"/>
-          </w:tcPr>
-          <w:p>
-            <w:pPr>
-              <w:pStyle w:val="Contenidodelatabla"/>
-              <w:jc w:val="left"/>
-              <w:rPr>
-                <w:b w:val="false"/>
-                <w:b w:val="false"/>
-                <w:bCs w:val="false"/>
-                <w:i w:val="false"/>
-                <w:i w:val="false"/>
-                <w:iCs w:val="false"/>
-                <w:strike w:val="false"/>
-                <w:dstrike w:val="false"/>
-                <w:outline w:val="false"/>
-                <w:shadow w:val="false"/>
-                <w:color w:val="000000"/>
-                <w:sz w:val="24"/>
-                <w:szCs w:val="24"/>
-                <w:u w:val="none"/>
-              </w:rPr>
-            </w:pPr>
-            <w:r>
-              <w:rPr/>
-            </w:r>
-          </w:p>
-        </w:tc>
-        <w:tc>
-          <w:tcPr>
-            <w:tcW w:w="2325" w:type="dxa"/>
+            <w:tcW w:w="622" w:type="dxa"/>
+            <w:tcBorders>
+              <w:top w:val="single" w:sz="4" w:space="0" w:color="000000"/>
+              <w:left w:val="single" w:sz="4" w:space="0" w:color="000000"/>
+              <w:bottom w:val="single" w:sz="4" w:space="0" w:color="000000"/>
+            </w:tcBorders>
+            <w:shd w:fill="auto" w:val="clear"/>
+          </w:tcPr>
+          <w:p>
+            <w:pPr>
+              <w:pStyle w:val="Contenidodelatabla"/>
+              <w:jc w:val="left"/>
+              <w:rPr>
+                <w:b w:val="false"/>
+                <w:b w:val="false"/>
+                <w:bCs w:val="false"/>
+                <w:i w:val="false"/>
+                <w:i w:val="false"/>
+                <w:iCs w:val="false"/>
+                <w:strike w:val="false"/>
+                <w:dstrike w:val="false"/>
+                <w:outline w:val="false"/>
+                <w:shadow w:val="false"/>
+                <w:color w:val="000000"/>
+                <w:sz w:val="24"/>
+                <w:szCs w:val="24"/>
+                <w:u w:val="none"/>
+              </w:rPr>
+            </w:pPr>
+            <w:r>
+              <w:rPr>
+                <w:b w:val="false"/>
+                <w:bCs w:val="false"/>
+                <w:i w:val="false"/>
+                <w:iCs w:val="false"/>
+                <w:strike w:val="false"/>
+                <w:dstrike w:val="false"/>
+                <w:outline w:val="false"/>
+                <w:shadow w:val="false"/>
+                <w:color w:val="000000"/>
+                <w:sz w:val="24"/>
+                <w:szCs w:val="24"/>
+                <w:u w:val="none"/>
+              </w:rPr>
+            </w:r>
+          </w:p>
+        </w:tc>
+        <w:tc>
+          <w:tcPr>
+            <w:tcW w:w="2326" w:type="dxa"/>
             <w:vMerge w:val="continue"/>
             <w:tcBorders>
               <w:top w:val="single" w:sz="4" w:space="0" w:color="000000"/>
@@ -1746,7 +1839,21 @@
               </w:rPr>
             </w:pPr>
             <w:r>
-              <w:rPr/>
+              <w:rPr>
+                <w:b w:val="false"/>
+                <w:bCs w:val="false"/>
+                <w:i w:val="false"/>
+                <w:iCs w:val="false"/>
+                <w:strike w:val="false"/>
+                <w:dstrike w:val="false"/>
+                <w:outline w:val="false"/>
+                <w:shadow w:val="false"/>
+                <w:color w:val="000000"/>
+                <w:sz w:val="24"/>
+                <w:szCs w:val="24"/>
+                <w:u w:val="none"/>
+              </w:rPr>
+              <w:t>Gestionar actas de la CNGC</w:t>
             </w:r>
           </w:p>
         </w:tc>
@@ -1796,6 +1903,7 @@
                 <w:szCs w:val="24"/>
                 <w:u w:val="none"/>
               </w:rPr>
+              <w:t>Guardar y recuperar las actas de la CNGC</w:t>
             </w:r>
           </w:p>
         </w:tc>
@@ -1855,43 +1963,56 @@
         <w:trPr/>
         <w:tc>
           <w:tcPr>
-            <w:tcW w:w="623" w:type="dxa"/>
-            <w:tcBorders>
-              <w:top w:val="single" w:sz="4" w:space="0" w:color="000000"/>
-              <w:left w:val="single" w:sz="4" w:space="0" w:color="000000"/>
-              <w:bottom w:val="single" w:sz="4" w:space="0" w:color="000000"/>
-            </w:tcBorders>
-            <w:shd w:fill="auto" w:val="clear"/>
-          </w:tcPr>
-          <w:p>
-            <w:pPr>
-              <w:pStyle w:val="Contenidodelatabla"/>
-              <w:jc w:val="left"/>
-              <w:rPr>
-                <w:b w:val="false"/>
-                <w:b w:val="false"/>
-                <w:bCs w:val="false"/>
-                <w:i w:val="false"/>
-                <w:i w:val="false"/>
-                <w:iCs w:val="false"/>
-                <w:strike w:val="false"/>
-                <w:dstrike w:val="false"/>
-                <w:outline w:val="false"/>
-                <w:shadow w:val="false"/>
-                <w:color w:val="000000"/>
-                <w:sz w:val="24"/>
-                <w:szCs w:val="24"/>
-                <w:u w:val="none"/>
-              </w:rPr>
-            </w:pPr>
-            <w:r>
-              <w:rPr/>
-            </w:r>
-          </w:p>
-        </w:tc>
-        <w:tc>
-          <w:tcPr>
-            <w:tcW w:w="2325" w:type="dxa"/>
+            <w:tcW w:w="622" w:type="dxa"/>
+            <w:tcBorders>
+              <w:top w:val="single" w:sz="4" w:space="0" w:color="000000"/>
+              <w:left w:val="single" w:sz="4" w:space="0" w:color="000000"/>
+              <w:bottom w:val="single" w:sz="4" w:space="0" w:color="000000"/>
+            </w:tcBorders>
+            <w:shd w:fill="auto" w:val="clear"/>
+          </w:tcPr>
+          <w:p>
+            <w:pPr>
+              <w:pStyle w:val="Contenidodelatabla"/>
+              <w:jc w:val="left"/>
+              <w:rPr>
+                <w:b w:val="false"/>
+                <w:b w:val="false"/>
+                <w:bCs w:val="false"/>
+                <w:i w:val="false"/>
+                <w:i w:val="false"/>
+                <w:iCs w:val="false"/>
+                <w:strike w:val="false"/>
+                <w:dstrike w:val="false"/>
+                <w:outline w:val="false"/>
+                <w:shadow w:val="false"/>
+                <w:color w:val="000000"/>
+                <w:sz w:val="24"/>
+                <w:szCs w:val="24"/>
+                <w:u w:val="none"/>
+              </w:rPr>
+            </w:pPr>
+            <w:r>
+              <w:rPr>
+                <w:b w:val="false"/>
+                <w:bCs w:val="false"/>
+                <w:i w:val="false"/>
+                <w:iCs w:val="false"/>
+                <w:strike w:val="false"/>
+                <w:dstrike w:val="false"/>
+                <w:outline w:val="false"/>
+                <w:shadow w:val="false"/>
+                <w:color w:val="000000"/>
+                <w:sz w:val="24"/>
+                <w:szCs w:val="24"/>
+                <w:u w:val="none"/>
+              </w:rPr>
+            </w:r>
+          </w:p>
+        </w:tc>
+        <w:tc>
+          <w:tcPr>
+            <w:tcW w:w="2326" w:type="dxa"/>
             <w:vMerge w:val="restart"/>
             <w:tcBorders>
               <w:top w:val="single" w:sz="4" w:space="0" w:color="000000"/>
@@ -2097,43 +2218,56 @@
         <w:trPr/>
         <w:tc>
           <w:tcPr>
-            <w:tcW w:w="623" w:type="dxa"/>
-            <w:tcBorders>
-              <w:top w:val="single" w:sz="4" w:space="0" w:color="000000"/>
-              <w:left w:val="single" w:sz="4" w:space="0" w:color="000000"/>
-              <w:bottom w:val="single" w:sz="4" w:space="0" w:color="000000"/>
-            </w:tcBorders>
-            <w:shd w:fill="auto" w:val="clear"/>
-          </w:tcPr>
-          <w:p>
-            <w:pPr>
-              <w:pStyle w:val="Contenidodelatabla"/>
-              <w:jc w:val="left"/>
-              <w:rPr>
-                <w:b w:val="false"/>
-                <w:b w:val="false"/>
-                <w:bCs w:val="false"/>
-                <w:i w:val="false"/>
-                <w:i w:val="false"/>
-                <w:iCs w:val="false"/>
-                <w:strike w:val="false"/>
-                <w:dstrike w:val="false"/>
-                <w:outline w:val="false"/>
-                <w:shadow w:val="false"/>
-                <w:color w:val="000000"/>
-                <w:sz w:val="24"/>
-                <w:szCs w:val="24"/>
-                <w:u w:val="none"/>
-              </w:rPr>
-            </w:pPr>
-            <w:r>
-              <w:rPr/>
-            </w:r>
-          </w:p>
-        </w:tc>
-        <w:tc>
-          <w:tcPr>
-            <w:tcW w:w="2325" w:type="dxa"/>
+            <w:tcW w:w="622" w:type="dxa"/>
+            <w:tcBorders>
+              <w:top w:val="single" w:sz="4" w:space="0" w:color="000000"/>
+              <w:left w:val="single" w:sz="4" w:space="0" w:color="000000"/>
+              <w:bottom w:val="single" w:sz="4" w:space="0" w:color="000000"/>
+            </w:tcBorders>
+            <w:shd w:fill="auto" w:val="clear"/>
+          </w:tcPr>
+          <w:p>
+            <w:pPr>
+              <w:pStyle w:val="Contenidodelatabla"/>
+              <w:jc w:val="left"/>
+              <w:rPr>
+                <w:b w:val="false"/>
+                <w:b w:val="false"/>
+                <w:bCs w:val="false"/>
+                <w:i w:val="false"/>
+                <w:i w:val="false"/>
+                <w:iCs w:val="false"/>
+                <w:strike w:val="false"/>
+                <w:dstrike w:val="false"/>
+                <w:outline w:val="false"/>
+                <w:shadow w:val="false"/>
+                <w:color w:val="000000"/>
+                <w:sz w:val="24"/>
+                <w:szCs w:val="24"/>
+                <w:u w:val="none"/>
+              </w:rPr>
+            </w:pPr>
+            <w:r>
+              <w:rPr>
+                <w:b w:val="false"/>
+                <w:bCs w:val="false"/>
+                <w:i w:val="false"/>
+                <w:iCs w:val="false"/>
+                <w:strike w:val="false"/>
+                <w:dstrike w:val="false"/>
+                <w:outline w:val="false"/>
+                <w:shadow w:val="false"/>
+                <w:color w:val="000000"/>
+                <w:sz w:val="24"/>
+                <w:szCs w:val="24"/>
+                <w:u w:val="none"/>
+              </w:rPr>
+            </w:r>
+          </w:p>
+        </w:tc>
+        <w:tc>
+          <w:tcPr>
+            <w:tcW w:w="2326" w:type="dxa"/>
             <w:vMerge w:val="continue"/>
             <w:tcBorders>
               <w:top w:val="single" w:sz="4" w:space="0" w:color="000000"/>
@@ -2184,7 +2318,20 @@
               </w:rPr>
             </w:pPr>
             <w:r>
-              <w:rPr/>
+              <w:rPr>
+                <w:b w:val="false"/>
+                <w:bCs w:val="false"/>
+                <w:i w:val="false"/>
+                <w:iCs w:val="false"/>
+                <w:strike w:val="false"/>
+                <w:dstrike w:val="false"/>
+                <w:outline w:val="false"/>
+                <w:shadow w:val="false"/>
+                <w:color w:val="000000"/>
+                <w:sz w:val="24"/>
+                <w:szCs w:val="24"/>
+                <w:u w:val="none"/>
+              </w:rPr>
             </w:r>
           </w:p>
         </w:tc>
@@ -2294,27 +2441,27 @@
         <w:trPr/>
         <w:tc>
           <w:tcPr>
-            <w:tcW w:w="623" w:type="dxa"/>
-            <w:tcBorders>
-              <w:left w:val="single" w:sz="4" w:space="0" w:color="000000"/>
-              <w:bottom w:val="single" w:sz="4" w:space="0" w:color="000000"/>
-            </w:tcBorders>
-            <w:shd w:fill="auto" w:val="clear"/>
-          </w:tcPr>
-          <w:p>
-            <w:pPr>
-              <w:pStyle w:val="Contenidodelatabla"/>
-              <w:jc w:val="left"/>
-              <w:rPr/>
-            </w:pPr>
-            <w:r>
-              <w:rPr/>
-            </w:r>
-          </w:p>
-        </w:tc>
-        <w:tc>
-          <w:tcPr>
-            <w:tcW w:w="2325" w:type="dxa"/>
+            <w:tcW w:w="622" w:type="dxa"/>
+            <w:tcBorders>
+              <w:left w:val="single" w:sz="4" w:space="0" w:color="000000"/>
+              <w:bottom w:val="single" w:sz="4" w:space="0" w:color="000000"/>
+            </w:tcBorders>
+            <w:shd w:fill="auto" w:val="clear"/>
+          </w:tcPr>
+          <w:p>
+            <w:pPr>
+              <w:pStyle w:val="Contenidodelatabla"/>
+              <w:jc w:val="left"/>
+              <w:rPr/>
+            </w:pPr>
+            <w:r>
+              <w:rPr/>
+            </w:r>
+          </w:p>
+        </w:tc>
+        <w:tc>
+          <w:tcPr>
+            <w:tcW w:w="2326" w:type="dxa"/>
             <w:tcBorders>
               <w:left w:val="single" w:sz="4" w:space="0" w:color="000000"/>
               <w:bottom w:val="single" w:sz="4" w:space="0" w:color="000000"/>
@@ -2506,27 +2653,27 @@
         <w:trPr/>
         <w:tc>
           <w:tcPr>
-            <w:tcW w:w="623" w:type="dxa"/>
-            <w:tcBorders>
-              <w:left w:val="single" w:sz="4" w:space="0" w:color="000000"/>
-              <w:bottom w:val="single" w:sz="4" w:space="0" w:color="000000"/>
-            </w:tcBorders>
-            <w:shd w:fill="auto" w:val="clear"/>
-          </w:tcPr>
-          <w:p>
-            <w:pPr>
-              <w:pStyle w:val="Contenidodelatabla"/>
-              <w:jc w:val="left"/>
-              <w:rPr/>
-            </w:pPr>
-            <w:r>
-              <w:rPr/>
-            </w:r>
-          </w:p>
-        </w:tc>
-        <w:tc>
-          <w:tcPr>
-            <w:tcW w:w="2325" w:type="dxa"/>
+            <w:tcW w:w="622" w:type="dxa"/>
+            <w:tcBorders>
+              <w:left w:val="single" w:sz="4" w:space="0" w:color="000000"/>
+              <w:bottom w:val="single" w:sz="4" w:space="0" w:color="000000"/>
+            </w:tcBorders>
+            <w:shd w:fill="auto" w:val="clear"/>
+          </w:tcPr>
+          <w:p>
+            <w:pPr>
+              <w:pStyle w:val="Contenidodelatabla"/>
+              <w:jc w:val="left"/>
+              <w:rPr/>
+            </w:pPr>
+            <w:r>
+              <w:rPr/>
+            </w:r>
+          </w:p>
+        </w:tc>
+        <w:tc>
+          <w:tcPr>
+            <w:tcW w:w="2326" w:type="dxa"/>
             <w:tcBorders>
               <w:left w:val="single" w:sz="4" w:space="0" w:color="000000"/>
               <w:bottom w:val="single" w:sz="4" w:space="0" w:color="000000"/>
@@ -2668,28 +2815,28 @@
         <w:trPr/>
         <w:tc>
           <w:tcPr>
-            <w:tcW w:w="623" w:type="dxa"/>
-            <w:tcBorders>
-              <w:top w:val="single" w:sz="4" w:space="0" w:color="000000"/>
-              <w:left w:val="single" w:sz="4" w:space="0" w:color="000000"/>
-              <w:bottom w:val="single" w:sz="4" w:space="0" w:color="000000"/>
-            </w:tcBorders>
-            <w:shd w:fill="auto" w:val="clear"/>
-          </w:tcPr>
-          <w:p>
-            <w:pPr>
-              <w:pStyle w:val="Contenidodelatabla"/>
-              <w:jc w:val="left"/>
-              <w:rPr/>
-            </w:pPr>
-            <w:r>
-              <w:rPr/>
-            </w:r>
-          </w:p>
-        </w:tc>
-        <w:tc>
-          <w:tcPr>
-            <w:tcW w:w="2325" w:type="dxa"/>
+            <w:tcW w:w="622" w:type="dxa"/>
+            <w:tcBorders>
+              <w:top w:val="single" w:sz="4" w:space="0" w:color="000000"/>
+              <w:left w:val="single" w:sz="4" w:space="0" w:color="000000"/>
+              <w:bottom w:val="single" w:sz="4" w:space="0" w:color="000000"/>
+            </w:tcBorders>
+            <w:shd w:fill="auto" w:val="clear"/>
+          </w:tcPr>
+          <w:p>
+            <w:pPr>
+              <w:pStyle w:val="Contenidodelatabla"/>
+              <w:jc w:val="left"/>
+              <w:rPr/>
+            </w:pPr>
+            <w:r>
+              <w:rPr/>
+            </w:r>
+          </w:p>
+        </w:tc>
+        <w:tc>
+          <w:tcPr>
+            <w:tcW w:w="2326" w:type="dxa"/>
             <w:tcBorders>
               <w:top w:val="single" w:sz="4" w:space="0" w:color="000000"/>
               <w:left w:val="single" w:sz="4" w:space="0" w:color="000000"/>
@@ -2806,27 +2953,27 @@
         <w:trPr/>
         <w:tc>
           <w:tcPr>
-            <w:tcW w:w="623" w:type="dxa"/>
-            <w:tcBorders>
-              <w:left w:val="single" w:sz="4" w:space="0" w:color="000000"/>
-              <w:bottom w:val="single" w:sz="4" w:space="0" w:color="000000"/>
-            </w:tcBorders>
-            <w:shd w:fill="auto" w:val="clear"/>
-          </w:tcPr>
-          <w:p>
-            <w:pPr>
-              <w:pStyle w:val="Contenidodelatabla"/>
-              <w:jc w:val="left"/>
-              <w:rPr/>
-            </w:pPr>
-            <w:r>
-              <w:rPr/>
-            </w:r>
-          </w:p>
-        </w:tc>
-        <w:tc>
-          <w:tcPr>
-            <w:tcW w:w="2325" w:type="dxa"/>
+            <w:tcW w:w="622" w:type="dxa"/>
+            <w:tcBorders>
+              <w:left w:val="single" w:sz="4" w:space="0" w:color="000000"/>
+              <w:bottom w:val="single" w:sz="4" w:space="0" w:color="000000"/>
+            </w:tcBorders>
+            <w:shd w:fill="auto" w:val="clear"/>
+          </w:tcPr>
+          <w:p>
+            <w:pPr>
+              <w:pStyle w:val="Contenidodelatabla"/>
+              <w:jc w:val="left"/>
+              <w:rPr/>
+            </w:pPr>
+            <w:r>
+              <w:rPr/>
+            </w:r>
+          </w:p>
+        </w:tc>
+        <w:tc>
+          <w:tcPr>
+            <w:tcW w:w="2326" w:type="dxa"/>
             <w:tcBorders>
               <w:left w:val="single" w:sz="4" w:space="0" w:color="000000"/>
               <w:bottom w:val="single" w:sz="4" w:space="0" w:color="000000"/>
@@ -2939,27 +3086,27 @@
         <w:trPr/>
         <w:tc>
           <w:tcPr>
-            <w:tcW w:w="623" w:type="dxa"/>
-            <w:tcBorders>
-              <w:left w:val="single" w:sz="4" w:space="0" w:color="000000"/>
-              <w:bottom w:val="single" w:sz="4" w:space="0" w:color="000000"/>
-            </w:tcBorders>
-            <w:shd w:fill="auto" w:val="clear"/>
-          </w:tcPr>
-          <w:p>
-            <w:pPr>
-              <w:pStyle w:val="Contenidodelatabla"/>
-              <w:jc w:val="left"/>
-              <w:rPr/>
-            </w:pPr>
-            <w:r>
-              <w:rPr/>
-            </w:r>
-          </w:p>
-        </w:tc>
-        <w:tc>
-          <w:tcPr>
-            <w:tcW w:w="2325" w:type="dxa"/>
+            <w:tcW w:w="622" w:type="dxa"/>
+            <w:tcBorders>
+              <w:left w:val="single" w:sz="4" w:space="0" w:color="000000"/>
+              <w:bottom w:val="single" w:sz="4" w:space="0" w:color="000000"/>
+            </w:tcBorders>
+            <w:shd w:fill="auto" w:val="clear"/>
+          </w:tcPr>
+          <w:p>
+            <w:pPr>
+              <w:pStyle w:val="Contenidodelatabla"/>
+              <w:jc w:val="left"/>
+              <w:rPr/>
+            </w:pPr>
+            <w:r>
+              <w:rPr/>
+            </w:r>
+          </w:p>
+        </w:tc>
+        <w:tc>
+          <w:tcPr>
+            <w:tcW w:w="2326" w:type="dxa"/>
             <w:tcBorders>
               <w:left w:val="single" w:sz="4" w:space="0" w:color="000000"/>
               <w:bottom w:val="single" w:sz="4" w:space="0" w:color="000000"/>
@@ -3072,27 +3219,27 @@
         <w:trPr/>
         <w:tc>
           <w:tcPr>
-            <w:tcW w:w="623" w:type="dxa"/>
-            <w:tcBorders>
-              <w:left w:val="single" w:sz="4" w:space="0" w:color="000000"/>
-              <w:bottom w:val="single" w:sz="4" w:space="0" w:color="000000"/>
-            </w:tcBorders>
-            <w:shd w:fill="auto" w:val="clear"/>
-          </w:tcPr>
-          <w:p>
-            <w:pPr>
-              <w:pStyle w:val="Contenidodelatabla"/>
-              <w:jc w:val="left"/>
-              <w:rPr/>
-            </w:pPr>
-            <w:r>
-              <w:rPr/>
-            </w:r>
-          </w:p>
-        </w:tc>
-        <w:tc>
-          <w:tcPr>
-            <w:tcW w:w="2325" w:type="dxa"/>
+            <w:tcW w:w="622" w:type="dxa"/>
+            <w:tcBorders>
+              <w:left w:val="single" w:sz="4" w:space="0" w:color="000000"/>
+              <w:bottom w:val="single" w:sz="4" w:space="0" w:color="000000"/>
+            </w:tcBorders>
+            <w:shd w:fill="auto" w:val="clear"/>
+          </w:tcPr>
+          <w:p>
+            <w:pPr>
+              <w:pStyle w:val="Contenidodelatabla"/>
+              <w:jc w:val="left"/>
+              <w:rPr/>
+            </w:pPr>
+            <w:r>
+              <w:rPr/>
+            </w:r>
+          </w:p>
+        </w:tc>
+        <w:tc>
+          <w:tcPr>
+            <w:tcW w:w="2326" w:type="dxa"/>
             <w:tcBorders>
               <w:left w:val="single" w:sz="4" w:space="0" w:color="000000"/>
               <w:bottom w:val="single" w:sz="4" w:space="0" w:color="000000"/>
@@ -3205,27 +3352,27 @@
         <w:trPr/>
         <w:tc>
           <w:tcPr>
-            <w:tcW w:w="623" w:type="dxa"/>
-            <w:tcBorders>
-              <w:left w:val="single" w:sz="4" w:space="0" w:color="000000"/>
-              <w:bottom w:val="single" w:sz="4" w:space="0" w:color="000000"/>
-            </w:tcBorders>
-            <w:shd w:fill="auto" w:val="clear"/>
-          </w:tcPr>
-          <w:p>
-            <w:pPr>
-              <w:pStyle w:val="Contenidodelatabla"/>
-              <w:jc w:val="left"/>
-              <w:rPr/>
-            </w:pPr>
-            <w:r>
-              <w:rPr/>
-            </w:r>
-          </w:p>
-        </w:tc>
-        <w:tc>
-          <w:tcPr>
-            <w:tcW w:w="2325" w:type="dxa"/>
+            <w:tcW w:w="622" w:type="dxa"/>
+            <w:tcBorders>
+              <w:left w:val="single" w:sz="4" w:space="0" w:color="000000"/>
+              <w:bottom w:val="single" w:sz="4" w:space="0" w:color="000000"/>
+            </w:tcBorders>
+            <w:shd w:fill="auto" w:val="clear"/>
+          </w:tcPr>
+          <w:p>
+            <w:pPr>
+              <w:pStyle w:val="Contenidodelatabla"/>
+              <w:jc w:val="left"/>
+              <w:rPr/>
+            </w:pPr>
+            <w:r>
+              <w:rPr/>
+            </w:r>
+          </w:p>
+        </w:tc>
+        <w:tc>
+          <w:tcPr>
+            <w:tcW w:w="2326" w:type="dxa"/>
             <w:tcBorders>
               <w:left w:val="single" w:sz="4" w:space="0" w:color="000000"/>
               <w:bottom w:val="single" w:sz="4" w:space="0" w:color="000000"/>
@@ -3338,27 +3485,27 @@
         <w:trPr/>
         <w:tc>
           <w:tcPr>
-            <w:tcW w:w="623" w:type="dxa"/>
-            <w:tcBorders>
-              <w:left w:val="single" w:sz="4" w:space="0" w:color="000000"/>
-              <w:bottom w:val="single" w:sz="4" w:space="0" w:color="000000"/>
-            </w:tcBorders>
-            <w:shd w:fill="auto" w:val="clear"/>
-          </w:tcPr>
-          <w:p>
-            <w:pPr>
-              <w:pStyle w:val="Contenidodelatabla"/>
-              <w:jc w:val="left"/>
-              <w:rPr/>
-            </w:pPr>
-            <w:r>
-              <w:rPr/>
-            </w:r>
-          </w:p>
-        </w:tc>
-        <w:tc>
-          <w:tcPr>
-            <w:tcW w:w="2325" w:type="dxa"/>
+            <w:tcW w:w="622" w:type="dxa"/>
+            <w:tcBorders>
+              <w:left w:val="single" w:sz="4" w:space="0" w:color="000000"/>
+              <w:bottom w:val="single" w:sz="4" w:space="0" w:color="000000"/>
+            </w:tcBorders>
+            <w:shd w:fill="auto" w:val="clear"/>
+          </w:tcPr>
+          <w:p>
+            <w:pPr>
+              <w:pStyle w:val="Contenidodelatabla"/>
+              <w:jc w:val="left"/>
+              <w:rPr/>
+            </w:pPr>
+            <w:r>
+              <w:rPr/>
+            </w:r>
+          </w:p>
+        </w:tc>
+        <w:tc>
+          <w:tcPr>
+            <w:tcW w:w="2326" w:type="dxa"/>
             <w:tcBorders>
               <w:left w:val="single" w:sz="4" w:space="0" w:color="000000"/>
               <w:bottom w:val="single" w:sz="4" w:space="0" w:color="000000"/>
@@ -3513,7 +3660,8 @@
     <w:qFormat/>
     <w:pPr>
       <w:widowControl/>
-      <w:overflowPunct w:val="false"/>
+      <w:suppressAutoHyphens w:val="true"/>
+      <w:overflowPunct w:val="true"/>
       <w:bidi w:val="0"/>
       <w:spacing w:before="0" w:after="0"/>
       <w:jc w:val="left"/>

</xml_diff>